<commit_message>
Update WoodyToys – Groupe 7 – Rapport technique.docx
</commit_message>
<xml_diff>
--- a/WoodyToys – Groupe 7 – Rapport technique.docx
+++ b/WoodyToys – Groupe 7 – Rapport technique.docx
@@ -1,99 +1,1507 @@
 
 <file path=word/document.xml><?xml version="1.0" encoding="utf-8"?>
-<w:document xmlns:wpc="http://schemas.microsoft.com/office/word/2010/wordprocessingCanvas" xmlns:cx="http://schemas.microsoft.com/office/drawing/2014/chartex" xmlns:cx1="http://schemas.microsoft.com/office/drawing/2015/9/8/chartex" xmlns:mc="http://schemas.openxmlformats.org/markup-compatibility/2006" xmlns:o="urn:schemas-microsoft-com:office:office" xmlns:r="http://schemas.openxmlformats.org/officeDocument/2006/relationships" xmlns:m="http://schemas.openxmlformats.org/officeDocument/2006/math" xmlns:v="urn:schemas-microsoft-com:vml" xmlns:wp14="http://schemas.microsoft.com/office/word/2010/wordprocessingDrawing" xmlns:wp="http://schemas.openxmlformats.org/drawingml/2006/wordprocessingDrawing" xmlns:w10="urn:schemas-microsoft-com:office:word" xmlns:w="http://schemas.openxmlformats.org/wordprocessingml/2006/main" xmlns:w14="http://schemas.microsoft.com/office/word/2010/wordml" xmlns:w15="http://schemas.microsoft.com/office/word/2012/wordml" xmlns:w16se="http://schemas.microsoft.com/office/word/2015/wordml/symex" xmlns:wpg="http://schemas.microsoft.com/office/word/2010/wordprocessingGroup" xmlns:wpi="http://schemas.microsoft.com/office/word/2010/wordprocessingInk" xmlns:wne="http://schemas.microsoft.com/office/word/2006/wordml" xmlns:wps="http://schemas.microsoft.com/office/word/2010/wordprocessingShape" mc:Ignorable="w14 w15 w16se wp14">
+<w:document xmlns:wpc="http://schemas.microsoft.com/office/word/2010/wordprocessingCanvas" xmlns:cx="http://schemas.microsoft.com/office/drawing/2014/chartex" xmlns:cx1="http://schemas.microsoft.com/office/drawing/2015/9/8/chartex" xmlns:cx2="http://schemas.microsoft.com/office/drawing/2015/10/21/chartex" xmlns:cx3="http://schemas.microsoft.com/office/drawing/2016/5/9/chartex" xmlns:cx4="http://schemas.microsoft.com/office/drawing/2016/5/10/chartex" xmlns:cx5="http://schemas.microsoft.com/office/drawing/2016/5/11/chartex" xmlns:cx6="http://schemas.microsoft.com/office/drawing/2016/5/12/chartex" xmlns:cx7="http://schemas.microsoft.com/office/drawing/2016/5/13/chartex" xmlns:cx8="http://schemas.microsoft.com/office/drawing/2016/5/14/chartex" xmlns:mc="http://schemas.openxmlformats.org/markup-compatibility/2006" xmlns:aink="http://schemas.microsoft.com/office/drawing/2016/ink" xmlns:am3d="http://schemas.microsoft.com/office/drawing/2017/model3d" xmlns:o="urn:schemas-microsoft-com:office:office" xmlns:r="http://schemas.openxmlformats.org/officeDocument/2006/relationships" xmlns:m="http://schemas.openxmlformats.org/officeDocument/2006/math" xmlns:v="urn:schemas-microsoft-com:vml" xmlns:wp14="http://schemas.microsoft.com/office/word/2010/wordprocessingDrawing" xmlns:wp="http://schemas.openxmlformats.org/drawingml/2006/wordprocessingDrawing" xmlns:w10="urn:schemas-microsoft-com:office:word" xmlns:w="http://schemas.openxmlformats.org/wordprocessingml/2006/main" xmlns:w14="http://schemas.microsoft.com/office/word/2010/wordml" xmlns:w15="http://schemas.microsoft.com/office/word/2012/wordml" xmlns:w16cid="http://schemas.microsoft.com/office/word/2016/wordml/cid" xmlns:w16se="http://schemas.microsoft.com/office/word/2015/wordml/symex" xmlns:wpg="http://schemas.microsoft.com/office/word/2010/wordprocessingGroup" xmlns:wpi="http://schemas.microsoft.com/office/word/2010/wordprocessingInk" xmlns:wne="http://schemas.microsoft.com/office/word/2006/wordml" xmlns:wps="http://schemas.microsoft.com/office/word/2010/wordprocessingShape" mc:Ignorable="w14 w15 w16se w16cid wp14">
   <w:body>
     <w:p>
       <w:pPr>
         <w:jc w:val="center"/>
-      </w:pPr>
-      <w:proofErr w:type="spellStart"/>
-      <w:r>
+        <w:rPr>
+          <w:b/>
+          <w:bCs/>
+          <w:sz w:val="36"/>
+          <w:szCs w:val="36"/>
+        </w:rPr>
+      </w:pPr>
+      <w:proofErr w:type="spellStart"/>
+      <w:r>
+        <w:rPr>
+          <w:b/>
+          <w:bCs/>
+          <w:sz w:val="36"/>
+          <w:szCs w:val="36"/>
+        </w:rPr>
         <w:t>WoodyToys</w:t>
       </w:r>
       <w:proofErr w:type="spellEnd"/>
       <w:r>
-        <w:t xml:space="preserve"> – Groupe 7 – Rapport </w:t>
-      </w:r>
-      <w:r>
-        <w:t>technique</w:t>
+        <w:rPr>
+          <w:b/>
+          <w:bCs/>
+          <w:sz w:val="36"/>
+          <w:szCs w:val="36"/>
+        </w:rPr>
+        <w:t xml:space="preserve"> – Groupe 7 – Rapport technique</w:t>
+      </w:r>
+    </w:p>
+    <w:p/>
+    <w:p/>
+    <w:p>
+      <w:pPr>
+        <w:rPr>
+          <w:b/>
+          <w:bCs/>
+          <w:sz w:val="28"/>
+          <w:szCs w:val="28"/>
+        </w:rPr>
+      </w:pPr>
+      <w:r>
+        <w:rPr>
+          <w:b/>
+          <w:bCs/>
+          <w:sz w:val="28"/>
+          <w:szCs w:val="28"/>
+        </w:rPr>
+        <w:t>Bilan</w:t>
+      </w:r>
+    </w:p>
+    <w:p>
+      <w:pPr>
+        <w:rPr>
+          <w:sz w:val="16"/>
+          <w:szCs w:val="16"/>
+        </w:rPr>
+      </w:pPr>
+      <w:r>
+        <w:rPr>
+          <w:sz w:val="16"/>
+          <w:szCs w:val="16"/>
+        </w:rPr>
+        <w:tab/>
+      </w:r>
+      <w:r>
+        <w:rPr>
+          <w:sz w:val="20"/>
+          <w:szCs w:val="20"/>
+        </w:rPr>
+        <w:t xml:space="preserve">Malgré une compréhension au départ </w:t>
+      </w:r>
+      <w:r>
+        <w:rPr>
+          <w:sz w:val="20"/>
+          <w:szCs w:val="20"/>
+        </w:rPr>
+        <w:t>difficile</w:t>
+      </w:r>
+      <w:r>
+        <w:rPr>
+          <w:sz w:val="20"/>
+          <w:szCs w:val="20"/>
+        </w:rPr>
+        <w:t xml:space="preserve"> de la logique de Docker, le problème fut vite réglé après des recherches approfondies sur le sujet. </w:t>
       </w:r>
       <w:bookmarkStart w:id="0" w:name="_GoBack"/>
       <w:bookmarkEnd w:id="0"/>
+      <w:r>
+        <w:rPr>
+          <w:sz w:val="20"/>
+          <w:szCs w:val="20"/>
+        </w:rPr>
+        <w:br/>
+        <w:t>Les services mis en places sont (presque) totalement opérationnels et aurait pu l’être totalement si une meilleure gestion du temps avait été appliquée.</w:t>
+      </w:r>
+      <w:r>
+        <w:rPr>
+          <w:sz w:val="20"/>
+          <w:szCs w:val="20"/>
+        </w:rPr>
+        <w:t xml:space="preserve"> </w:t>
+      </w:r>
     </w:p>
     <w:p/>
+    <w:p>
+      <w:pPr>
+        <w:rPr>
+          <w:b/>
+          <w:bCs/>
+          <w:sz w:val="28"/>
+          <w:szCs w:val="28"/>
+        </w:rPr>
+      </w:pPr>
+      <w:r>
+        <w:rPr>
+          <w:b/>
+          <w:bCs/>
+          <w:sz w:val="28"/>
+          <w:szCs w:val="28"/>
+        </w:rPr>
+        <w:t>Méthodologie</w:t>
+      </w:r>
+    </w:p>
+    <w:p>
+      <w:pPr>
+        <w:rPr>
+          <w:sz w:val="20"/>
+          <w:szCs w:val="20"/>
+        </w:rPr>
+      </w:pPr>
+      <w:r>
+        <w:rPr>
+          <w:b/>
+          <w:bCs/>
+          <w:sz w:val="20"/>
+          <w:szCs w:val="20"/>
+        </w:rPr>
+        <w:tab/>
+      </w:r>
+      <w:r>
+        <w:rPr>
+          <w:sz w:val="20"/>
+          <w:szCs w:val="20"/>
+        </w:rPr>
+        <w:t xml:space="preserve">Les différents services ont été implémentés un par un. Un nouveau service n’était pas mit en place tant que le précédant n’était pas fonctionnel. </w:t>
+      </w:r>
+      <w:r>
+        <w:rPr>
+          <w:sz w:val="20"/>
+          <w:szCs w:val="20"/>
+        </w:rPr>
+        <w:t xml:space="preserve">L’utilisation des logs permettait une gestion efficace des bugs et donc une avancée constante. Une fois qu’un service était opérationnel, celui-ci était push sur le </w:t>
+      </w:r>
+      <w:proofErr w:type="spellStart"/>
+      <w:r>
+        <w:rPr>
+          <w:sz w:val="20"/>
+          <w:szCs w:val="20"/>
+        </w:rPr>
+        <w:t>Dockerhub</w:t>
+      </w:r>
+      <w:proofErr w:type="spellEnd"/>
+      <w:r>
+        <w:rPr>
+          <w:sz w:val="20"/>
+          <w:szCs w:val="20"/>
+        </w:rPr>
+        <w:t xml:space="preserve"> permettant ainsi une récupération aisée en cas de perte ou de disfonctionnement. Un unique </w:t>
+      </w:r>
+      <w:proofErr w:type="spellStart"/>
+      <w:r>
+        <w:rPr>
+          <w:sz w:val="20"/>
+          <w:szCs w:val="20"/>
+        </w:rPr>
+        <w:t>upload</w:t>
+      </w:r>
+      <w:proofErr w:type="spellEnd"/>
+      <w:r>
+        <w:rPr>
+          <w:sz w:val="20"/>
+          <w:szCs w:val="20"/>
+        </w:rPr>
+        <w:t xml:space="preserve"> final des configuration a été fait sur </w:t>
+      </w:r>
+      <w:proofErr w:type="spellStart"/>
+      <w:r>
+        <w:rPr>
+          <w:sz w:val="20"/>
+          <w:szCs w:val="20"/>
+        </w:rPr>
+        <w:t>github</w:t>
+      </w:r>
+      <w:proofErr w:type="spellEnd"/>
+      <w:r>
+        <w:rPr>
+          <w:sz w:val="20"/>
+          <w:szCs w:val="20"/>
+        </w:rPr>
+        <w:t xml:space="preserve">, des sauvegardes des fichiers étant faire régulièrement sur ma machine personnelle. Différents autres outils tels que </w:t>
+      </w:r>
+      <w:proofErr w:type="spellStart"/>
+      <w:r>
+        <w:rPr>
+          <w:sz w:val="20"/>
+          <w:szCs w:val="20"/>
+        </w:rPr>
+        <w:t>nmap</w:t>
+      </w:r>
+      <w:proofErr w:type="spellEnd"/>
+      <w:r>
+        <w:rPr>
+          <w:sz w:val="20"/>
+          <w:szCs w:val="20"/>
+        </w:rPr>
+        <w:t xml:space="preserve">, </w:t>
+      </w:r>
+      <w:proofErr w:type="spellStart"/>
+      <w:r>
+        <w:rPr>
+          <w:sz w:val="20"/>
+          <w:szCs w:val="20"/>
+        </w:rPr>
+        <w:t>dig</w:t>
+      </w:r>
+      <w:proofErr w:type="spellEnd"/>
+      <w:r>
+        <w:rPr>
+          <w:sz w:val="20"/>
+          <w:szCs w:val="20"/>
+        </w:rPr>
+        <w:t>,… ont permit de mettre le doigt sur les éventuels problèmes rencontrés.</w:t>
+      </w:r>
+    </w:p>
     <w:p/>
     <w:p>
-      <w:r>
-        <w:t>Membres</w:t>
-      </w:r>
-    </w:p>
-    <w:p>
-      <w:r>
-        <w:t>Gilles QUIRYNEN</w:t>
-      </w:r>
-    </w:p>
-    <w:p>
-      <w:r>
-        <w:t>Victor MICHAUX</w:t>
-      </w:r>
-    </w:p>
-    <w:p>
-      <w:r>
-        <w:t>Adelin GAUTHIER</w:t>
+      <w:pPr>
+        <w:rPr>
+          <w:b/>
+          <w:bCs/>
+          <w:sz w:val="28"/>
+          <w:szCs w:val="28"/>
+        </w:rPr>
+      </w:pPr>
+      <w:r>
+        <w:rPr>
+          <w:b/>
+          <w:bCs/>
+          <w:sz w:val="28"/>
+          <w:szCs w:val="28"/>
+        </w:rPr>
+        <w:t>Infrastructure et services</w:t>
+      </w:r>
+    </w:p>
+    <w:p>
+      <w:pPr>
+        <w:rPr>
+          <w:sz w:val="20"/>
+          <w:szCs w:val="20"/>
+        </w:rPr>
+      </w:pPr>
+      <w:r>
+        <w:rPr>
+          <w:sz w:val="20"/>
+          <w:szCs w:val="20"/>
+        </w:rPr>
+        <w:tab/>
+        <w:t>Les infrastructures et les différents services sont consultable directement dans le rapport client.</w:t>
       </w:r>
     </w:p>
     <w:p/>
     <w:p>
-      <w:r>
-        <w:t>Bilan</w:t>
+      <w:pPr>
+        <w:rPr>
+          <w:b/>
+          <w:bCs/>
+          <w:sz w:val="28"/>
+          <w:szCs w:val="28"/>
+        </w:rPr>
+      </w:pPr>
+      <w:r>
+        <w:rPr>
+          <w:b/>
+          <w:bCs/>
+          <w:sz w:val="28"/>
+          <w:szCs w:val="28"/>
+        </w:rPr>
+        <w:t>Schémas réseaux et plans d’adressage</w:t>
+      </w:r>
+    </w:p>
+    <w:p>
+      <w:pPr>
+        <w:keepNext/>
+        <w:jc w:val="center"/>
+      </w:pPr>
+      <w:r>
+        <w:rPr>
+          <w:noProof/>
+          <w:sz w:val="20"/>
+          <w:szCs w:val="20"/>
+        </w:rPr>
+        <w:drawing>
+          <wp:inline distT="0" distB="0" distL="0" distR="0">
+            <wp:extent cx="4812476" cy="3188473"/>
+            <wp:effectExtent l="0" t="0" r="7620" b="0"/>
+            <wp:docPr id="1" name="Image 1"/>
+            <wp:cNvGraphicFramePr>
+              <a:graphicFrameLocks xmlns:a="http://schemas.openxmlformats.org/drawingml/2006/main" noChangeAspect="1"/>
+            </wp:cNvGraphicFramePr>
+            <a:graphic xmlns:a="http://schemas.openxmlformats.org/drawingml/2006/main">
+              <a:graphicData uri="http://schemas.openxmlformats.org/drawingml/2006/picture">
+                <pic:pic xmlns:pic="http://schemas.openxmlformats.org/drawingml/2006/picture">
+                  <pic:nvPicPr>
+                    <pic:cNvPr id="0" name="Picture 1"/>
+                    <pic:cNvPicPr>
+                      <a:picLocks noChangeAspect="1" noChangeArrowheads="1"/>
+                    </pic:cNvPicPr>
+                  </pic:nvPicPr>
+                  <pic:blipFill>
+                    <a:blip r:embed="rId5" cstate="print">
+                      <a:extLst>
+                        <a:ext uri="{28A0092B-C50C-407E-A947-70E740481C1C}">
+                          <a14:useLocalDpi xmlns:a14="http://schemas.microsoft.com/office/drawing/2010/main" val="0"/>
+                        </a:ext>
+                      </a:extLst>
+                    </a:blip>
+                    <a:srcRect/>
+                    <a:stretch>
+                      <a:fillRect/>
+                    </a:stretch>
+                  </pic:blipFill>
+                  <pic:spPr bwMode="auto">
+                    <a:xfrm>
+                      <a:off x="0" y="0"/>
+                      <a:ext cx="4874089" cy="3229294"/>
+                    </a:xfrm>
+                    <a:prstGeom prst="rect">
+                      <a:avLst/>
+                    </a:prstGeom>
+                    <a:noFill/>
+                    <a:ln>
+                      <a:noFill/>
+                    </a:ln>
+                  </pic:spPr>
+                </pic:pic>
+              </a:graphicData>
+            </a:graphic>
+          </wp:inline>
+        </w:drawing>
+      </w:r>
+    </w:p>
+    <w:p>
+      <w:pPr>
+        <w:pStyle w:val="Lgende"/>
+        <w:jc w:val="center"/>
+      </w:pPr>
+      <w:r>
+        <w:t xml:space="preserve">Figure </w:t>
+      </w:r>
+      <w:fldSimple w:instr=" SEQ Figure \* ARABIC ">
+        <w:r>
+          <w:rPr>
+            <w:noProof/>
+          </w:rPr>
+          <w:t>1</w:t>
+        </w:r>
+      </w:fldSimple>
+      <w:r>
+        <w:t xml:space="preserve"> - Schéma physique</w:t>
+      </w:r>
+    </w:p>
+    <w:p>
+      <w:pPr>
+        <w:pStyle w:val="Lgende"/>
+        <w:rPr>
+          <w:b/>
+          <w:bCs/>
+          <w:i w:val="0"/>
+          <w:iCs w:val="0"/>
+          <w:color w:val="auto"/>
+          <w:sz w:val="28"/>
+          <w:szCs w:val="28"/>
+        </w:rPr>
+      </w:pPr>
+      <w:r>
+        <w:rPr>
+          <w:b/>
+          <w:bCs/>
+          <w:i w:val="0"/>
+          <w:iCs w:val="0"/>
+          <w:color w:val="auto"/>
+          <w:sz w:val="28"/>
+          <w:szCs w:val="28"/>
+        </w:rPr>
+        <w:lastRenderedPageBreak/>
+        <w:t>Difficultés rencontrées</w:t>
       </w:r>
     </w:p>
     <w:p/>
+    <w:p>
+      <w:pPr>
+        <w:pStyle w:val="Paragraphedeliste"/>
+        <w:numPr>
+          <w:ilvl w:val="0"/>
+          <w:numId w:val="1"/>
+        </w:numPr>
+        <w:rPr>
+          <w:sz w:val="20"/>
+          <w:szCs w:val="20"/>
+        </w:rPr>
+      </w:pPr>
+      <w:r>
+        <w:rPr>
+          <w:b/>
+          <w:bCs/>
+          <w:sz w:val="20"/>
+          <w:szCs w:val="20"/>
+          <w:u w:val="single"/>
+        </w:rPr>
+        <w:t>Web</w:t>
+      </w:r>
+      <w:r>
+        <w:rPr>
+          <w:sz w:val="20"/>
+          <w:szCs w:val="20"/>
+        </w:rPr>
+        <w:t> :</w:t>
+      </w:r>
+    </w:p>
+    <w:p>
+      <w:pPr>
+        <w:pStyle w:val="Paragraphedeliste"/>
+        <w:numPr>
+          <w:ilvl w:val="1"/>
+          <w:numId w:val="1"/>
+        </w:numPr>
+        <w:rPr>
+          <w:sz w:val="20"/>
+          <w:szCs w:val="20"/>
+        </w:rPr>
+      </w:pPr>
+      <w:r>
+        <w:rPr>
+          <w:sz w:val="20"/>
+          <w:szCs w:val="20"/>
+        </w:rPr>
+        <w:t xml:space="preserve">L’intranet n’est pas inaccessible depuis l’extérieur. Ceci est peut-être du à une mauvaise gestion des </w:t>
+      </w:r>
+      <w:proofErr w:type="spellStart"/>
+      <w:r>
+        <w:rPr>
+          <w:sz w:val="20"/>
+          <w:szCs w:val="20"/>
+        </w:rPr>
+        <w:t>IPTables</w:t>
+      </w:r>
+      <w:proofErr w:type="spellEnd"/>
+      <w:r>
+        <w:rPr>
+          <w:sz w:val="20"/>
+          <w:szCs w:val="20"/>
+        </w:rPr>
+        <w:t xml:space="preserve"> ou du fichier intranet.wt7.ephec-ti.be de </w:t>
+      </w:r>
+      <w:proofErr w:type="spellStart"/>
+      <w:r>
+        <w:rPr>
+          <w:sz w:val="20"/>
+          <w:szCs w:val="20"/>
+        </w:rPr>
+        <w:t>nginx</w:t>
+      </w:r>
+      <w:proofErr w:type="spellEnd"/>
+      <w:r>
+        <w:rPr>
+          <w:sz w:val="20"/>
+          <w:szCs w:val="20"/>
+        </w:rPr>
+        <w:t>. Malgré des tentatives diverses de configurations différentes, je ne suis pas parvenu à régler ce problème.</w:t>
+      </w:r>
+    </w:p>
+    <w:p>
+      <w:pPr>
+        <w:pStyle w:val="Paragraphedeliste"/>
+        <w:numPr>
+          <w:ilvl w:val="1"/>
+          <w:numId w:val="1"/>
+        </w:numPr>
+        <w:rPr>
+          <w:sz w:val="20"/>
+          <w:szCs w:val="20"/>
+        </w:rPr>
+      </w:pPr>
+      <w:r>
+        <w:rPr>
+          <w:sz w:val="20"/>
+          <w:szCs w:val="20"/>
+        </w:rPr>
+        <w:t xml:space="preserve">Une mauvaise configuration des certificats m’empêchait d’avoir accès aux sites en https. Ce problème a été résolu en recommençant à 0 et en suivant simplement le tutoriel disponible sur le site de </w:t>
+      </w:r>
+      <w:proofErr w:type="spellStart"/>
+      <w:r>
+        <w:rPr>
+          <w:sz w:val="20"/>
+          <w:szCs w:val="20"/>
+        </w:rPr>
+        <w:t>Certbot</w:t>
+      </w:r>
+      <w:proofErr w:type="spellEnd"/>
+      <w:r>
+        <w:rPr>
+          <w:sz w:val="20"/>
+          <w:szCs w:val="20"/>
+        </w:rPr>
+        <w:t xml:space="preserve"> (</w:t>
+      </w:r>
+      <w:hyperlink r:id="rId6" w:history="1">
+        <w:r>
+          <w:rPr>
+            <w:rStyle w:val="Lienhypertexte"/>
+            <w:color w:val="auto"/>
+            <w:sz w:val="20"/>
+            <w:szCs w:val="20"/>
+            <w:u w:val="none"/>
+          </w:rPr>
+          <w:t>https://certbot.eff.org/</w:t>
+        </w:r>
+      </w:hyperlink>
+      <w:r>
+        <w:rPr>
+          <w:sz w:val="20"/>
+          <w:szCs w:val="20"/>
+        </w:rPr>
+        <w:t>).</w:t>
+      </w:r>
+    </w:p>
+    <w:p>
+      <w:pPr>
+        <w:pStyle w:val="Paragraphedeliste"/>
+        <w:numPr>
+          <w:ilvl w:val="1"/>
+          <w:numId w:val="1"/>
+        </w:numPr>
+        <w:rPr>
+          <w:sz w:val="20"/>
+          <w:szCs w:val="20"/>
+        </w:rPr>
+      </w:pPr>
+      <w:r>
+        <w:rPr>
+          <w:sz w:val="20"/>
+          <w:szCs w:val="20"/>
+        </w:rPr>
+        <w:t xml:space="preserve">Ayant des lacunes en </w:t>
+      </w:r>
+      <w:r>
+        <w:rPr>
+          <w:sz w:val="20"/>
+          <w:szCs w:val="20"/>
+        </w:rPr>
+        <w:t>PHP, il m’était très difficile de configurer la page b2b. Celle-ci ne répondait pas à mes demandes. J’ai pu bénéficier de l’aide d’un collègue de classe qui a pu m’expliquer comment lui s’y était prit pour y arriver. Le b2b est donc maintenant fonctionnel.</w:t>
+      </w:r>
+    </w:p>
+    <w:p>
+      <w:pPr>
+        <w:pStyle w:val="Paragraphedeliste"/>
+        <w:numPr>
+          <w:ilvl w:val="1"/>
+          <w:numId w:val="1"/>
+        </w:numPr>
+        <w:rPr>
+          <w:sz w:val="20"/>
+          <w:szCs w:val="20"/>
+        </w:rPr>
+      </w:pPr>
+      <w:r>
+        <w:rPr>
+          <w:sz w:val="20"/>
+          <w:szCs w:val="20"/>
+        </w:rPr>
+        <w:t xml:space="preserve">Lors de la copie via le </w:t>
+      </w:r>
+      <w:proofErr w:type="spellStart"/>
+      <w:r>
+        <w:rPr>
+          <w:sz w:val="20"/>
+          <w:szCs w:val="20"/>
+        </w:rPr>
+        <w:t>Dockerfile</w:t>
+      </w:r>
+      <w:proofErr w:type="spellEnd"/>
+      <w:r>
+        <w:rPr>
+          <w:sz w:val="20"/>
+          <w:szCs w:val="20"/>
+        </w:rPr>
+        <w:t xml:space="preserve"> des dossiers contenant le site web, les sous-dossiers n’étaient pas copiés et tous les fichiers qu’ils contenaient étaient copier dans le fichier source. Cela avait pour conséquence de désactivé le CSS, JS, … qui n’étaient donc plus renseignés correctement.  Je n’ai pas trouvé de solutions à ce problème et ai donc opté pour une résolution manuelle du soucis.</w:t>
+      </w:r>
+    </w:p>
+    <w:p>
+      <w:pPr>
+        <w:pStyle w:val="Paragraphedeliste"/>
+        <w:numPr>
+          <w:ilvl w:val="0"/>
+          <w:numId w:val="1"/>
+        </w:numPr>
+        <w:rPr>
+          <w:sz w:val="20"/>
+          <w:szCs w:val="20"/>
+        </w:rPr>
+      </w:pPr>
+      <w:r>
+        <w:rPr>
+          <w:b/>
+          <w:bCs/>
+          <w:sz w:val="20"/>
+          <w:szCs w:val="20"/>
+          <w:u w:val="single"/>
+        </w:rPr>
+        <w:t>DNS</w:t>
+      </w:r>
+      <w:r>
+        <w:rPr>
+          <w:sz w:val="20"/>
+          <w:szCs w:val="20"/>
+        </w:rPr>
+        <w:t> :</w:t>
+      </w:r>
+    </w:p>
+    <w:p>
+      <w:pPr>
+        <w:pStyle w:val="Paragraphedeliste"/>
+        <w:numPr>
+          <w:ilvl w:val="1"/>
+          <w:numId w:val="1"/>
+        </w:numPr>
+        <w:rPr>
+          <w:sz w:val="20"/>
+          <w:szCs w:val="20"/>
+        </w:rPr>
+      </w:pPr>
+      <w:r>
+        <w:rPr>
+          <w:sz w:val="20"/>
+          <w:szCs w:val="20"/>
+        </w:rPr>
+        <w:t xml:space="preserve">Lors d’un restart du container </w:t>
+      </w:r>
+      <w:proofErr w:type="spellStart"/>
+      <w:r>
+        <w:rPr>
+          <w:sz w:val="20"/>
+          <w:szCs w:val="20"/>
+        </w:rPr>
+        <w:t>bind</w:t>
+      </w:r>
+      <w:proofErr w:type="spellEnd"/>
+      <w:r>
+        <w:rPr>
+          <w:sz w:val="20"/>
+          <w:szCs w:val="20"/>
+        </w:rPr>
+        <w:t xml:space="preserve"> depuis le VPS, si il y avait une erreur de configuration, </w:t>
+      </w:r>
+      <w:r>
+        <w:rPr>
+          <w:sz w:val="20"/>
+          <w:szCs w:val="20"/>
+        </w:rPr>
+        <w:t>le container ne redémarrait pas et affichait comme statut « </w:t>
+      </w:r>
+      <w:proofErr w:type="spellStart"/>
+      <w:r>
+        <w:rPr>
+          <w:sz w:val="20"/>
+          <w:szCs w:val="20"/>
+        </w:rPr>
+        <w:t>Exited</w:t>
+      </w:r>
+      <w:proofErr w:type="spellEnd"/>
+      <w:r>
+        <w:rPr>
+          <w:sz w:val="20"/>
+          <w:szCs w:val="20"/>
+        </w:rPr>
+        <w:t xml:space="preserve">(1) ». Il n’était dés lors plus possible d’y accéder et il fallait donc le supprimer et le relancer à chaque fois que cela se produisait. La solution a été de </w:t>
+      </w:r>
+      <w:proofErr w:type="spellStart"/>
+      <w:r>
+        <w:rPr>
+          <w:sz w:val="20"/>
+          <w:szCs w:val="20"/>
+        </w:rPr>
+        <w:t>reload</w:t>
+      </w:r>
+      <w:proofErr w:type="spellEnd"/>
+      <w:r>
+        <w:rPr>
+          <w:sz w:val="20"/>
+          <w:szCs w:val="20"/>
+        </w:rPr>
+        <w:t xml:space="preserve"> le container depuis celui-ci grâce à la commande « service </w:t>
+      </w:r>
+      <w:proofErr w:type="spellStart"/>
+      <w:r>
+        <w:rPr>
+          <w:sz w:val="20"/>
+          <w:szCs w:val="20"/>
+        </w:rPr>
+        <w:t>bind</w:t>
+      </w:r>
+      <w:proofErr w:type="spellEnd"/>
+      <w:r>
+        <w:rPr>
+          <w:sz w:val="20"/>
+          <w:szCs w:val="20"/>
+        </w:rPr>
+        <w:t xml:space="preserve"> -s </w:t>
+      </w:r>
+      <w:proofErr w:type="spellStart"/>
+      <w:r>
+        <w:rPr>
+          <w:sz w:val="20"/>
+          <w:szCs w:val="20"/>
+        </w:rPr>
+        <w:t>reload</w:t>
+      </w:r>
+      <w:proofErr w:type="spellEnd"/>
+      <w:r>
+        <w:rPr>
+          <w:sz w:val="20"/>
+          <w:szCs w:val="20"/>
+        </w:rPr>
+        <w:t xml:space="preserve"> ». Je n’ai plus eu de soucis depuis car celui-ci ne voulait pas redémarrer si il trouvait une erreur et où elle se situait. Mais étant déjà dans le container, il me suffisait d’aller corriger cette erreur et de recommencer l’opération jusqu’au succès du </w:t>
+      </w:r>
+      <w:proofErr w:type="spellStart"/>
+      <w:r>
+        <w:rPr>
+          <w:sz w:val="20"/>
+          <w:szCs w:val="20"/>
+        </w:rPr>
+        <w:t>reload</w:t>
+      </w:r>
+      <w:proofErr w:type="spellEnd"/>
+      <w:r>
+        <w:rPr>
+          <w:sz w:val="20"/>
+          <w:szCs w:val="20"/>
+        </w:rPr>
+        <w:t>.</w:t>
+      </w:r>
+    </w:p>
+    <w:p>
+      <w:pPr>
+        <w:pStyle w:val="Paragraphedeliste"/>
+        <w:numPr>
+          <w:ilvl w:val="0"/>
+          <w:numId w:val="1"/>
+        </w:numPr>
+        <w:rPr>
+          <w:sz w:val="20"/>
+          <w:szCs w:val="20"/>
+        </w:rPr>
+      </w:pPr>
+      <w:r>
+        <w:rPr>
+          <w:b/>
+          <w:bCs/>
+          <w:sz w:val="20"/>
+          <w:szCs w:val="20"/>
+          <w:u w:val="single"/>
+        </w:rPr>
+        <w:t>BDD</w:t>
+      </w:r>
+      <w:r>
+        <w:rPr>
+          <w:sz w:val="20"/>
+          <w:szCs w:val="20"/>
+        </w:rPr>
+        <w:t> :</w:t>
+      </w:r>
+    </w:p>
+    <w:p>
+      <w:pPr>
+        <w:pStyle w:val="Paragraphedeliste"/>
+        <w:numPr>
+          <w:ilvl w:val="1"/>
+          <w:numId w:val="1"/>
+        </w:numPr>
+        <w:rPr>
+          <w:sz w:val="20"/>
+          <w:szCs w:val="20"/>
+        </w:rPr>
+      </w:pPr>
+      <w:r>
+        <w:rPr>
+          <w:sz w:val="20"/>
+          <w:szCs w:val="20"/>
+        </w:rPr>
+        <w:t>Je n’avais dans un premier temps pas accès à la BDD que j’avais créée. Il se trouve que je n’avais simplement pas les droits requis pour les requêtes que je lui soumettais. La solution a été de créer un utilisateur et de lui attribuer tous les droits.</w:t>
+      </w:r>
+    </w:p>
+    <w:p>
+      <w:pPr>
+        <w:pStyle w:val="Paragraphedeliste"/>
+        <w:numPr>
+          <w:ilvl w:val="1"/>
+          <w:numId w:val="1"/>
+        </w:numPr>
+        <w:rPr>
+          <w:sz w:val="20"/>
+          <w:szCs w:val="20"/>
+        </w:rPr>
+      </w:pPr>
+      <w:r>
+        <w:rPr>
+          <w:sz w:val="20"/>
+          <w:szCs w:val="20"/>
+        </w:rPr>
+        <w:t xml:space="preserve">La première base de donnée que j’avais réalisée grâce à </w:t>
+      </w:r>
+      <w:proofErr w:type="spellStart"/>
+      <w:r>
+        <w:rPr>
+          <w:sz w:val="20"/>
+          <w:szCs w:val="20"/>
+        </w:rPr>
+        <w:t>mySql</w:t>
+      </w:r>
+      <w:proofErr w:type="spellEnd"/>
+      <w:r>
+        <w:rPr>
+          <w:sz w:val="20"/>
+          <w:szCs w:val="20"/>
+        </w:rPr>
+        <w:t xml:space="preserve"> </w:t>
+      </w:r>
+      <w:proofErr w:type="spellStart"/>
+      <w:r>
+        <w:rPr>
+          <w:sz w:val="20"/>
+          <w:szCs w:val="20"/>
+        </w:rPr>
+        <w:t>workbench</w:t>
+      </w:r>
+      <w:proofErr w:type="spellEnd"/>
+      <w:r>
+        <w:rPr>
+          <w:sz w:val="20"/>
+          <w:szCs w:val="20"/>
+        </w:rPr>
+        <w:t xml:space="preserve"> ne cessait de me renvoyer des erreurs une fois importée sur le container </w:t>
+      </w:r>
+      <w:proofErr w:type="spellStart"/>
+      <w:r>
+        <w:rPr>
+          <w:sz w:val="20"/>
+          <w:szCs w:val="20"/>
+        </w:rPr>
+        <w:t>mySql</w:t>
+      </w:r>
+      <w:proofErr w:type="spellEnd"/>
+      <w:r>
+        <w:rPr>
+          <w:sz w:val="20"/>
+          <w:szCs w:val="20"/>
+        </w:rPr>
+        <w:t>. J’ai donc décidé de la recommencer à la main, directement dans le container.</w:t>
+      </w:r>
+    </w:p>
+    <w:p>
+      <w:pPr>
+        <w:pStyle w:val="Paragraphedeliste"/>
+        <w:numPr>
+          <w:ilvl w:val="0"/>
+          <w:numId w:val="1"/>
+        </w:numPr>
+        <w:rPr>
+          <w:sz w:val="20"/>
+          <w:szCs w:val="20"/>
+        </w:rPr>
+      </w:pPr>
+      <w:r>
+        <w:rPr>
+          <w:b/>
+          <w:bCs/>
+          <w:sz w:val="20"/>
+          <w:szCs w:val="20"/>
+          <w:u w:val="single"/>
+        </w:rPr>
+        <w:t>Proxy</w:t>
+      </w:r>
+      <w:r>
+        <w:rPr>
+          <w:sz w:val="20"/>
+          <w:szCs w:val="20"/>
+        </w:rPr>
+        <w:t> :</w:t>
+      </w:r>
+    </w:p>
+    <w:p>
+      <w:pPr>
+        <w:pStyle w:val="Paragraphedeliste"/>
+        <w:numPr>
+          <w:ilvl w:val="1"/>
+          <w:numId w:val="1"/>
+        </w:numPr>
+        <w:rPr>
+          <w:sz w:val="20"/>
+          <w:szCs w:val="20"/>
+        </w:rPr>
+      </w:pPr>
+      <w:r>
+        <w:rPr>
+          <w:sz w:val="20"/>
+          <w:szCs w:val="20"/>
+        </w:rPr>
+        <w:t xml:space="preserve">Un proxy a été mis en place via </w:t>
+      </w:r>
+      <w:r>
+        <w:rPr>
+          <w:sz w:val="20"/>
+          <w:szCs w:val="20"/>
+        </w:rPr>
+        <w:t xml:space="preserve">Squid. Celui-ci ne semble par contre pas empêcher les requêtes interne vers des sites tels que facebook.com ou instagram.com. Le problème peut venir du fait que </w:t>
+      </w:r>
+      <w:proofErr w:type="spellStart"/>
+      <w:r>
+        <w:rPr>
+          <w:sz w:val="20"/>
+          <w:szCs w:val="20"/>
+        </w:rPr>
+        <w:t>elinks</w:t>
+      </w:r>
+      <w:proofErr w:type="spellEnd"/>
+      <w:r>
+        <w:rPr>
+          <w:sz w:val="20"/>
+          <w:szCs w:val="20"/>
+        </w:rPr>
+        <w:t xml:space="preserve"> (le programme installé pour la navigation internet depuis le VPS) est installé à même le VPS et non dans un container simulant un employé de </w:t>
+      </w:r>
+      <w:proofErr w:type="spellStart"/>
+      <w:r>
+        <w:rPr>
+          <w:sz w:val="20"/>
+          <w:szCs w:val="20"/>
+        </w:rPr>
+        <w:t>WoddyToys</w:t>
+      </w:r>
+      <w:proofErr w:type="spellEnd"/>
+      <w:r>
+        <w:rPr>
+          <w:sz w:val="20"/>
+          <w:szCs w:val="20"/>
+        </w:rPr>
+        <w:t>. Le soucis n’est toujours pas résolu.</w:t>
+      </w:r>
+    </w:p>
     <w:p/>
     <w:p>
-      <w:r>
-        <w:t>Méthodologie</w:t>
+      <w:pPr>
+        <w:rPr>
+          <w:b/>
+          <w:bCs/>
+          <w:sz w:val="28"/>
+          <w:szCs w:val="28"/>
+        </w:rPr>
+      </w:pPr>
+      <w:r>
+        <w:rPr>
+          <w:b/>
+          <w:bCs/>
+          <w:sz w:val="28"/>
+          <w:szCs w:val="28"/>
+        </w:rPr>
+        <w:t>Procédure de validation</w:t>
+      </w:r>
+    </w:p>
+    <w:p>
+      <w:pPr>
+        <w:rPr>
+          <w:b/>
+          <w:bCs/>
+          <w:sz w:val="28"/>
+          <w:szCs w:val="28"/>
+        </w:rPr>
+      </w:pPr>
+    </w:p>
+    <w:p>
+      <w:pPr>
+        <w:pStyle w:val="Paragraphedeliste"/>
+        <w:numPr>
+          <w:ilvl w:val="0"/>
+          <w:numId w:val="2"/>
+        </w:numPr>
+        <w:rPr>
+          <w:sz w:val="20"/>
+          <w:szCs w:val="20"/>
+        </w:rPr>
+      </w:pPr>
+      <w:r>
+        <w:rPr>
+          <w:b/>
+          <w:bCs/>
+          <w:sz w:val="20"/>
+          <w:szCs w:val="20"/>
+          <w:u w:val="single"/>
+        </w:rPr>
+        <w:t>Web</w:t>
+      </w:r>
+      <w:r>
+        <w:rPr>
+          <w:sz w:val="20"/>
+          <w:szCs w:val="20"/>
+        </w:rPr>
+        <w:t> :</w:t>
+      </w:r>
+    </w:p>
+    <w:p>
+      <w:pPr>
+        <w:pStyle w:val="Paragraphedeliste"/>
+        <w:numPr>
+          <w:ilvl w:val="1"/>
+          <w:numId w:val="2"/>
+        </w:numPr>
+        <w:rPr>
+          <w:sz w:val="20"/>
+          <w:szCs w:val="20"/>
+        </w:rPr>
+      </w:pPr>
+      <w:r>
+        <w:rPr>
+          <w:sz w:val="20"/>
+          <w:szCs w:val="20"/>
+        </w:rPr>
+        <w:t xml:space="preserve">La validation du web, et donc de </w:t>
+      </w:r>
+      <w:proofErr w:type="spellStart"/>
+      <w:r>
+        <w:rPr>
+          <w:sz w:val="20"/>
+          <w:szCs w:val="20"/>
+        </w:rPr>
+        <w:t>nginx</w:t>
+      </w:r>
+      <w:proofErr w:type="spellEnd"/>
+      <w:r>
+        <w:rPr>
+          <w:sz w:val="20"/>
+          <w:szCs w:val="20"/>
+        </w:rPr>
+        <w:t xml:space="preserve"> était assez simple. La commande « </w:t>
+      </w:r>
+      <w:proofErr w:type="spellStart"/>
+      <w:r>
+        <w:rPr>
+          <w:sz w:val="20"/>
+          <w:szCs w:val="20"/>
+        </w:rPr>
+        <w:t>nginx</w:t>
+      </w:r>
+      <w:proofErr w:type="spellEnd"/>
+      <w:r>
+        <w:rPr>
+          <w:sz w:val="20"/>
+          <w:szCs w:val="20"/>
+        </w:rPr>
+        <w:t xml:space="preserve"> -t » permet de vérifier automatiquement si la configuration est correcte ou non. Cette commande peut même être directement écrite dans le </w:t>
+      </w:r>
+      <w:proofErr w:type="spellStart"/>
+      <w:r>
+        <w:rPr>
+          <w:sz w:val="20"/>
+          <w:szCs w:val="20"/>
+        </w:rPr>
+        <w:t>Dockerfile</w:t>
+      </w:r>
+      <w:proofErr w:type="spellEnd"/>
+      <w:r>
+        <w:rPr>
+          <w:sz w:val="20"/>
+          <w:szCs w:val="20"/>
+        </w:rPr>
+        <w:t xml:space="preserve"> pour que la vérification se fasse lors de la création du container.</w:t>
+      </w:r>
+    </w:p>
+    <w:p>
+      <w:pPr>
+        <w:rPr>
+          <w:sz w:val="20"/>
+          <w:szCs w:val="20"/>
+        </w:rPr>
+      </w:pPr>
+    </w:p>
+    <w:p>
+      <w:pPr>
+        <w:pStyle w:val="Paragraphedeliste"/>
+        <w:numPr>
+          <w:ilvl w:val="0"/>
+          <w:numId w:val="2"/>
+        </w:numPr>
+        <w:rPr>
+          <w:sz w:val="20"/>
+          <w:szCs w:val="20"/>
+        </w:rPr>
+      </w:pPr>
+      <w:r>
+        <w:rPr>
+          <w:b/>
+          <w:bCs/>
+          <w:sz w:val="20"/>
+          <w:szCs w:val="20"/>
+          <w:u w:val="single"/>
+        </w:rPr>
+        <w:t>DNS</w:t>
+      </w:r>
+      <w:r>
+        <w:rPr>
+          <w:sz w:val="20"/>
+          <w:szCs w:val="20"/>
+        </w:rPr>
+        <w:t> :</w:t>
+      </w:r>
+    </w:p>
+    <w:p>
+      <w:pPr>
+        <w:pStyle w:val="Paragraphedeliste"/>
+        <w:numPr>
+          <w:ilvl w:val="1"/>
+          <w:numId w:val="2"/>
+        </w:numPr>
+        <w:rPr>
+          <w:sz w:val="20"/>
+          <w:szCs w:val="20"/>
+        </w:rPr>
+      </w:pPr>
+      <w:r>
+        <w:rPr>
+          <w:sz w:val="20"/>
+          <w:szCs w:val="20"/>
+        </w:rPr>
+        <w:t xml:space="preserve">La validation du DNS s’est faite essentiellement via les commandes </w:t>
+      </w:r>
+      <w:proofErr w:type="spellStart"/>
+      <w:r>
+        <w:rPr>
+          <w:sz w:val="20"/>
+          <w:szCs w:val="20"/>
+        </w:rPr>
+        <w:t>nmap</w:t>
+      </w:r>
+      <w:proofErr w:type="spellEnd"/>
+      <w:r>
+        <w:rPr>
+          <w:sz w:val="20"/>
+          <w:szCs w:val="20"/>
+        </w:rPr>
+        <w:t xml:space="preserve"> (ports) et </w:t>
+      </w:r>
+      <w:proofErr w:type="spellStart"/>
+      <w:r>
+        <w:rPr>
+          <w:sz w:val="20"/>
+          <w:szCs w:val="20"/>
+        </w:rPr>
+        <w:t>dig</w:t>
+      </w:r>
+      <w:proofErr w:type="spellEnd"/>
+      <w:r>
+        <w:rPr>
+          <w:sz w:val="20"/>
+          <w:szCs w:val="20"/>
+        </w:rPr>
+        <w:t xml:space="preserve"> (noms de domaine). Cette dernière m’a été particulièrement utile pour lorsque je ne parvenais pas à accéder aux sites web. Je pouvais consulter directement depuis le </w:t>
+      </w:r>
+      <w:proofErr w:type="spellStart"/>
+      <w:r>
+        <w:rPr>
+          <w:sz w:val="20"/>
+          <w:szCs w:val="20"/>
+        </w:rPr>
+        <w:t>vps</w:t>
+      </w:r>
+      <w:proofErr w:type="spellEnd"/>
+      <w:r>
+        <w:rPr>
+          <w:sz w:val="20"/>
+          <w:szCs w:val="20"/>
+        </w:rPr>
+        <w:t xml:space="preserve"> si la résolution se faisait. Un contrôle sur un moteur de recherche (et via </w:t>
+      </w:r>
+      <w:proofErr w:type="spellStart"/>
+      <w:r>
+        <w:rPr>
+          <w:sz w:val="20"/>
+          <w:szCs w:val="20"/>
+        </w:rPr>
+        <w:t>elinks</w:t>
+      </w:r>
+      <w:proofErr w:type="spellEnd"/>
+      <w:r>
+        <w:rPr>
+          <w:sz w:val="20"/>
+          <w:szCs w:val="20"/>
+        </w:rPr>
+        <w:t xml:space="preserve">) était également fait régulièrement. </w:t>
+      </w:r>
+      <w:r>
+        <w:rPr>
+          <w:sz w:val="20"/>
+          <w:szCs w:val="20"/>
+        </w:rPr>
+        <w:t>L’accès via l’</w:t>
+      </w:r>
+      <w:proofErr w:type="spellStart"/>
+      <w:r>
+        <w:rPr>
+          <w:sz w:val="20"/>
+          <w:szCs w:val="20"/>
+        </w:rPr>
+        <w:t>ip</w:t>
+      </w:r>
+      <w:proofErr w:type="spellEnd"/>
+      <w:r>
+        <w:rPr>
+          <w:sz w:val="20"/>
+          <w:szCs w:val="20"/>
+        </w:rPr>
+        <w:t>(v4 et v6) a également été faire sur un moteur de recherche standard (en faisant [</w:t>
+      </w:r>
+      <w:r>
+        <w:rPr>
+          <w:sz w:val="20"/>
+          <w:szCs w:val="20"/>
+        </w:rPr>
+        <w:t>2001:41d0:404:200::12e6</w:t>
+      </w:r>
+      <w:r>
+        <w:rPr>
+          <w:sz w:val="20"/>
+          <w:szCs w:val="20"/>
+        </w:rPr>
+        <w:t>] pour la seconde).</w:t>
+      </w:r>
+    </w:p>
+    <w:p>
+      <w:pPr>
+        <w:pStyle w:val="Paragraphedeliste"/>
+        <w:numPr>
+          <w:ilvl w:val="0"/>
+          <w:numId w:val="2"/>
+        </w:numPr>
+        <w:rPr>
+          <w:sz w:val="20"/>
+          <w:szCs w:val="20"/>
+        </w:rPr>
+      </w:pPr>
+      <w:proofErr w:type="spellStart"/>
+      <w:r>
+        <w:rPr>
+          <w:b/>
+          <w:bCs/>
+          <w:sz w:val="20"/>
+          <w:szCs w:val="20"/>
+          <w:u w:val="single"/>
+        </w:rPr>
+        <w:t>MySql</w:t>
+      </w:r>
+      <w:proofErr w:type="spellEnd"/>
+      <w:r>
+        <w:rPr>
+          <w:sz w:val="20"/>
+          <w:szCs w:val="20"/>
+        </w:rPr>
+        <w:t> :</w:t>
+      </w:r>
+    </w:p>
+    <w:p>
+      <w:pPr>
+        <w:pStyle w:val="Paragraphedeliste"/>
+        <w:numPr>
+          <w:ilvl w:val="1"/>
+          <w:numId w:val="2"/>
+        </w:numPr>
+        <w:rPr>
+          <w:sz w:val="20"/>
+          <w:szCs w:val="20"/>
+        </w:rPr>
+      </w:pPr>
+      <w:r>
+        <w:rPr>
+          <w:sz w:val="20"/>
+          <w:szCs w:val="20"/>
+        </w:rPr>
+        <w:t xml:space="preserve">Pour vérifier si la BDD fonctionnait bien, rendez-vous-sur b2b.wt7.ephec-ti.be et rentrer un nom et des coordonnées dans le formulaire. Une fois envoyées, ces informations se retrouvent bien dans le tableau récapitulatif situé juste en dessous. </w:t>
+      </w:r>
+    </w:p>
+    <w:p>
+      <w:pPr>
+        <w:pStyle w:val="Paragraphedeliste"/>
+        <w:numPr>
+          <w:ilvl w:val="0"/>
+          <w:numId w:val="2"/>
+        </w:numPr>
+        <w:rPr>
+          <w:sz w:val="20"/>
+          <w:szCs w:val="20"/>
+        </w:rPr>
+      </w:pPr>
+      <w:r>
+        <w:rPr>
+          <w:b/>
+          <w:bCs/>
+          <w:sz w:val="20"/>
+          <w:szCs w:val="20"/>
+          <w:u w:val="single"/>
+        </w:rPr>
+        <w:t>Proxy</w:t>
+      </w:r>
+      <w:r>
+        <w:rPr>
+          <w:sz w:val="20"/>
+          <w:szCs w:val="20"/>
+        </w:rPr>
+        <w:t> :</w:t>
+      </w:r>
+    </w:p>
+    <w:p>
+      <w:pPr>
+        <w:pStyle w:val="Paragraphedeliste"/>
+        <w:numPr>
+          <w:ilvl w:val="1"/>
+          <w:numId w:val="2"/>
+        </w:numPr>
+        <w:rPr>
+          <w:sz w:val="20"/>
+          <w:szCs w:val="20"/>
+        </w:rPr>
+      </w:pPr>
+      <w:r>
+        <w:rPr>
+          <w:sz w:val="20"/>
+          <w:szCs w:val="20"/>
+        </w:rPr>
+        <w:t xml:space="preserve">Squid permet notamment d’empêcher l’accès à un site web quelconque. La tentative de validation se fait pour le moment grâce à </w:t>
+      </w:r>
+      <w:proofErr w:type="spellStart"/>
+      <w:r>
+        <w:rPr>
+          <w:sz w:val="20"/>
+          <w:szCs w:val="20"/>
+        </w:rPr>
+        <w:t>elinks</w:t>
+      </w:r>
+      <w:proofErr w:type="spellEnd"/>
+      <w:r>
+        <w:rPr>
+          <w:sz w:val="20"/>
+          <w:szCs w:val="20"/>
+        </w:rPr>
+        <w:t xml:space="preserve"> installé sur le VPS.</w:t>
+      </w:r>
+      <w:r>
+        <w:rPr>
+          <w:sz w:val="20"/>
+          <w:szCs w:val="20"/>
+        </w:rPr>
+        <w:br/>
+        <w:t>(Essais non concluants pour le moment)</w:t>
       </w:r>
     </w:p>
     <w:p/>
-    <w:p/>
-    <w:p/>
-    <w:p>
-      <w:r>
-        <w:t>Infrastructure et services</w:t>
-      </w:r>
-    </w:p>
-    <w:p/>
-    <w:p/>
-    <w:p/>
-    <w:p>
-      <w:r>
-        <w:t>Schémas réseaux et plans d’adressage</w:t>
-      </w:r>
-    </w:p>
-    <w:p/>
-    <w:p/>
-    <w:p/>
-    <w:p>
-      <w:r>
-        <w:t>Difficultés rencontrées</w:t>
-      </w:r>
-    </w:p>
-    <w:p/>
-    <w:p/>
-    <w:p/>
-    <w:p>
-      <w:r>
-        <w:t>Procédure de validation</w:t>
-      </w:r>
-    </w:p>
-    <w:p/>
-    <w:p/>
-    <w:p/>
-    <w:p>
-      <w:r>
-        <w:lastRenderedPageBreak/>
+    <w:p>
+      <w:pPr>
+        <w:rPr>
+          <w:b/>
+          <w:bCs/>
+          <w:sz w:val="28"/>
+          <w:szCs w:val="28"/>
+        </w:rPr>
+      </w:pPr>
+      <w:r>
+        <w:rPr>
+          <w:b/>
+          <w:bCs/>
+          <w:sz w:val="28"/>
+          <w:szCs w:val="28"/>
+        </w:rPr>
         <w:t>Monitoring des services déployés</w:t>
+      </w:r>
+    </w:p>
+    <w:p>
+      <w:pPr>
+        <w:rPr>
+          <w:b/>
+          <w:bCs/>
+          <w:sz w:val="28"/>
+          <w:szCs w:val="28"/>
+        </w:rPr>
+      </w:pPr>
+    </w:p>
+    <w:p>
+      <w:pPr>
+        <w:rPr>
+          <w:sz w:val="20"/>
+          <w:szCs w:val="20"/>
+        </w:rPr>
+      </w:pPr>
+      <w:r>
+        <w:rPr>
+          <w:sz w:val="20"/>
+          <w:szCs w:val="20"/>
+        </w:rPr>
+        <w:tab/>
+        <w:t>Dans un premier temps, il est possible d</w:t>
+      </w:r>
+      <w:r>
+        <w:rPr>
+          <w:sz w:val="20"/>
+          <w:szCs w:val="20"/>
+        </w:rPr>
+        <w:t>e consulter</w:t>
+      </w:r>
+      <w:r>
+        <w:rPr>
+          <w:sz w:val="20"/>
+          <w:szCs w:val="20"/>
+        </w:rPr>
+        <w:t xml:space="preserve"> les logs généraux ainsi que ceux de fail2ban pour avoir un </w:t>
+      </w:r>
+      <w:r>
+        <w:rPr>
+          <w:sz w:val="20"/>
+          <w:szCs w:val="20"/>
+        </w:rPr>
+        <w:t>résumé du comportement de notre configuration. Ensuite, des outils de monitoring de DNS sont disponibles en ligne tels que  « </w:t>
+      </w:r>
+      <w:hyperlink r:id="rId7" w:history="1">
+        <w:r>
+          <w:rPr>
+            <w:rStyle w:val="Lienhypertexte"/>
+            <w:color w:val="auto"/>
+            <w:sz w:val="20"/>
+            <w:szCs w:val="20"/>
+            <w:u w:val="none"/>
+          </w:rPr>
+          <w:t>https://mxtoolbox.com/DNSLookup.aspx</w:t>
+        </w:r>
+      </w:hyperlink>
+      <w:r>
+        <w:rPr>
+          <w:sz w:val="20"/>
+          <w:szCs w:val="20"/>
+        </w:rPr>
+        <w:t> » ou « </w:t>
+      </w:r>
+      <w:hyperlink r:id="rId8" w:history="1">
+        <w:r>
+          <w:rPr>
+            <w:rStyle w:val="Lienhypertexte"/>
+            <w:color w:val="auto"/>
+            <w:sz w:val="20"/>
+            <w:szCs w:val="20"/>
+            <w:u w:val="none"/>
+          </w:rPr>
+          <w:t>https://toolbox.googleapps.com/apps/dig/</w:t>
+        </w:r>
+      </w:hyperlink>
+      <w:r>
+        <w:rPr>
+          <w:sz w:val="20"/>
+          <w:szCs w:val="20"/>
+        </w:rPr>
+        <w:t xml:space="preserve"> ». Mes recherches m’ont permises de découvrir qu’il existait quantité de différents services à installer sur le </w:t>
+      </w:r>
+      <w:proofErr w:type="spellStart"/>
+      <w:r>
+        <w:rPr>
+          <w:sz w:val="20"/>
+          <w:szCs w:val="20"/>
+        </w:rPr>
+        <w:t>vps</w:t>
+      </w:r>
+      <w:proofErr w:type="spellEnd"/>
+      <w:r>
+        <w:rPr>
+          <w:sz w:val="20"/>
+          <w:szCs w:val="20"/>
+        </w:rPr>
+        <w:t xml:space="preserve"> mais je n’ai ici pas eu le </w:t>
+      </w:r>
+      <w:r>
+        <w:rPr>
+          <w:sz w:val="20"/>
+          <w:szCs w:val="20"/>
+        </w:rPr>
+        <w:t xml:space="preserve">temps de les utiliser. </w:t>
       </w:r>
     </w:p>
     <w:sectPr>
@@ -106,8 +1514,245 @@
 </w:document>
 </file>
 
+<file path=word/numbering.xml><?xml version="1.0" encoding="utf-8"?>
+<w:numbering xmlns:wpc="http://schemas.microsoft.com/office/word/2010/wordprocessingCanvas" xmlns:cx="http://schemas.microsoft.com/office/drawing/2014/chartex" xmlns:cx1="http://schemas.microsoft.com/office/drawing/2015/9/8/chartex" xmlns:cx2="http://schemas.microsoft.com/office/drawing/2015/10/21/chartex" xmlns:cx3="http://schemas.microsoft.com/office/drawing/2016/5/9/chartex" xmlns:cx4="http://schemas.microsoft.com/office/drawing/2016/5/10/chartex" xmlns:cx5="http://schemas.microsoft.com/office/drawing/2016/5/11/chartex" xmlns:cx6="http://schemas.microsoft.com/office/drawing/2016/5/12/chartex" xmlns:cx7="http://schemas.microsoft.com/office/drawing/2016/5/13/chartex" xmlns:cx8="http://schemas.microsoft.com/office/drawing/2016/5/14/chartex" xmlns:mc="http://schemas.openxmlformats.org/markup-compatibility/2006" xmlns:aink="http://schemas.microsoft.com/office/drawing/2016/ink" xmlns:am3d="http://schemas.microsoft.com/office/drawing/2017/model3d" xmlns:o="urn:schemas-microsoft-com:office:office" xmlns:r="http://schemas.openxmlformats.org/officeDocument/2006/relationships" xmlns:m="http://schemas.openxmlformats.org/officeDocument/2006/math" xmlns:v="urn:schemas-microsoft-com:vml" xmlns:wp14="http://schemas.microsoft.com/office/word/2010/wordprocessingDrawing" xmlns:wp="http://schemas.openxmlformats.org/drawingml/2006/wordprocessingDrawing" xmlns:w10="urn:schemas-microsoft-com:office:word" xmlns:w="http://schemas.openxmlformats.org/wordprocessingml/2006/main" xmlns:w14="http://schemas.microsoft.com/office/word/2010/wordml" xmlns:w15="http://schemas.microsoft.com/office/word/2012/wordml" xmlns:w16cid="http://schemas.microsoft.com/office/word/2016/wordml/cid" xmlns:w16se="http://schemas.microsoft.com/office/word/2015/wordml/symex" xmlns:wpg="http://schemas.microsoft.com/office/word/2010/wordprocessingGroup" xmlns:wpi="http://schemas.microsoft.com/office/word/2010/wordprocessingInk" xmlns:wne="http://schemas.microsoft.com/office/word/2006/wordml" xmlns:wps="http://schemas.microsoft.com/office/word/2010/wordprocessingShape" mc:Ignorable="w14 w15 w16se w16cid wp14">
+  <w:abstractNum w:abstractNumId="0" w15:restartNumberingAfterBreak="0">
+    <w:nsid w:val="01B66236"/>
+    <w:multiLevelType w:val="hybridMultilevel"/>
+    <w:tmpl w:val="FAD6A2D4"/>
+    <w:lvl w:ilvl="0" w:tplc="080C0001">
+      <w:start w:val="1"/>
+      <w:numFmt w:val="bullet"/>
+      <w:lvlText w:val=""/>
+      <w:lvlJc w:val="left"/>
+      <w:pPr>
+        <w:ind w:left="720" w:hanging="360"/>
+      </w:pPr>
+      <w:rPr>
+        <w:rFonts w:ascii="Symbol" w:hAnsi="Symbol" w:hint="default"/>
+      </w:rPr>
+    </w:lvl>
+    <w:lvl w:ilvl="1" w:tplc="080C0003">
+      <w:start w:val="1"/>
+      <w:numFmt w:val="bullet"/>
+      <w:lvlText w:val="o"/>
+      <w:lvlJc w:val="left"/>
+      <w:pPr>
+        <w:ind w:left="1440" w:hanging="360"/>
+      </w:pPr>
+      <w:rPr>
+        <w:rFonts w:ascii="Courier New" w:hAnsi="Courier New" w:cs="Courier New" w:hint="default"/>
+      </w:rPr>
+    </w:lvl>
+    <w:lvl w:ilvl="2" w:tplc="080C0005">
+      <w:start w:val="1"/>
+      <w:numFmt w:val="bullet"/>
+      <w:lvlText w:val=""/>
+      <w:lvlJc w:val="left"/>
+      <w:pPr>
+        <w:ind w:left="2160" w:hanging="360"/>
+      </w:pPr>
+      <w:rPr>
+        <w:rFonts w:ascii="Wingdings" w:hAnsi="Wingdings" w:hint="default"/>
+      </w:rPr>
+    </w:lvl>
+    <w:lvl w:ilvl="3" w:tplc="080C0001" w:tentative="1">
+      <w:start w:val="1"/>
+      <w:numFmt w:val="bullet"/>
+      <w:lvlText w:val=""/>
+      <w:lvlJc w:val="left"/>
+      <w:pPr>
+        <w:ind w:left="2880" w:hanging="360"/>
+      </w:pPr>
+      <w:rPr>
+        <w:rFonts w:ascii="Symbol" w:hAnsi="Symbol" w:hint="default"/>
+      </w:rPr>
+    </w:lvl>
+    <w:lvl w:ilvl="4" w:tplc="080C0003" w:tentative="1">
+      <w:start w:val="1"/>
+      <w:numFmt w:val="bullet"/>
+      <w:lvlText w:val="o"/>
+      <w:lvlJc w:val="left"/>
+      <w:pPr>
+        <w:ind w:left="3600" w:hanging="360"/>
+      </w:pPr>
+      <w:rPr>
+        <w:rFonts w:ascii="Courier New" w:hAnsi="Courier New" w:cs="Courier New" w:hint="default"/>
+      </w:rPr>
+    </w:lvl>
+    <w:lvl w:ilvl="5" w:tplc="080C0005" w:tentative="1">
+      <w:start w:val="1"/>
+      <w:numFmt w:val="bullet"/>
+      <w:lvlText w:val=""/>
+      <w:lvlJc w:val="left"/>
+      <w:pPr>
+        <w:ind w:left="4320" w:hanging="360"/>
+      </w:pPr>
+      <w:rPr>
+        <w:rFonts w:ascii="Wingdings" w:hAnsi="Wingdings" w:hint="default"/>
+      </w:rPr>
+    </w:lvl>
+    <w:lvl w:ilvl="6" w:tplc="080C0001" w:tentative="1">
+      <w:start w:val="1"/>
+      <w:numFmt w:val="bullet"/>
+      <w:lvlText w:val=""/>
+      <w:lvlJc w:val="left"/>
+      <w:pPr>
+        <w:ind w:left="5040" w:hanging="360"/>
+      </w:pPr>
+      <w:rPr>
+        <w:rFonts w:ascii="Symbol" w:hAnsi="Symbol" w:hint="default"/>
+      </w:rPr>
+    </w:lvl>
+    <w:lvl w:ilvl="7" w:tplc="080C0003" w:tentative="1">
+      <w:start w:val="1"/>
+      <w:numFmt w:val="bullet"/>
+      <w:lvlText w:val="o"/>
+      <w:lvlJc w:val="left"/>
+      <w:pPr>
+        <w:ind w:left="5760" w:hanging="360"/>
+      </w:pPr>
+      <w:rPr>
+        <w:rFonts w:ascii="Courier New" w:hAnsi="Courier New" w:cs="Courier New" w:hint="default"/>
+      </w:rPr>
+    </w:lvl>
+    <w:lvl w:ilvl="8" w:tplc="080C0005" w:tentative="1">
+      <w:start w:val="1"/>
+      <w:numFmt w:val="bullet"/>
+      <w:lvlText w:val=""/>
+      <w:lvlJc w:val="left"/>
+      <w:pPr>
+        <w:ind w:left="6480" w:hanging="360"/>
+      </w:pPr>
+      <w:rPr>
+        <w:rFonts w:ascii="Wingdings" w:hAnsi="Wingdings" w:hint="default"/>
+      </w:rPr>
+    </w:lvl>
+  </w:abstractNum>
+  <w:abstractNum w:abstractNumId="1" w15:restartNumberingAfterBreak="0">
+    <w:nsid w:val="61525C9D"/>
+    <w:multiLevelType w:val="hybridMultilevel"/>
+    <w:tmpl w:val="6388C2D4"/>
+    <w:lvl w:ilvl="0" w:tplc="080C0001">
+      <w:start w:val="1"/>
+      <w:numFmt w:val="bullet"/>
+      <w:lvlText w:val=""/>
+      <w:lvlJc w:val="left"/>
+      <w:pPr>
+        <w:ind w:left="720" w:hanging="360"/>
+      </w:pPr>
+      <w:rPr>
+        <w:rFonts w:ascii="Symbol" w:hAnsi="Symbol" w:hint="default"/>
+      </w:rPr>
+    </w:lvl>
+    <w:lvl w:ilvl="1" w:tplc="080C0003">
+      <w:start w:val="1"/>
+      <w:numFmt w:val="bullet"/>
+      <w:lvlText w:val="o"/>
+      <w:lvlJc w:val="left"/>
+      <w:pPr>
+        <w:ind w:left="1440" w:hanging="360"/>
+      </w:pPr>
+      <w:rPr>
+        <w:rFonts w:ascii="Courier New" w:hAnsi="Courier New" w:cs="Courier New" w:hint="default"/>
+      </w:rPr>
+    </w:lvl>
+    <w:lvl w:ilvl="2" w:tplc="080C0005" w:tentative="1">
+      <w:start w:val="1"/>
+      <w:numFmt w:val="bullet"/>
+      <w:lvlText w:val=""/>
+      <w:lvlJc w:val="left"/>
+      <w:pPr>
+        <w:ind w:left="2160" w:hanging="360"/>
+      </w:pPr>
+      <w:rPr>
+        <w:rFonts w:ascii="Wingdings" w:hAnsi="Wingdings" w:hint="default"/>
+      </w:rPr>
+    </w:lvl>
+    <w:lvl w:ilvl="3" w:tplc="080C0001" w:tentative="1">
+      <w:start w:val="1"/>
+      <w:numFmt w:val="bullet"/>
+      <w:lvlText w:val=""/>
+      <w:lvlJc w:val="left"/>
+      <w:pPr>
+        <w:ind w:left="2880" w:hanging="360"/>
+      </w:pPr>
+      <w:rPr>
+        <w:rFonts w:ascii="Symbol" w:hAnsi="Symbol" w:hint="default"/>
+      </w:rPr>
+    </w:lvl>
+    <w:lvl w:ilvl="4" w:tplc="080C0003" w:tentative="1">
+      <w:start w:val="1"/>
+      <w:numFmt w:val="bullet"/>
+      <w:lvlText w:val="o"/>
+      <w:lvlJc w:val="left"/>
+      <w:pPr>
+        <w:ind w:left="3600" w:hanging="360"/>
+      </w:pPr>
+      <w:rPr>
+        <w:rFonts w:ascii="Courier New" w:hAnsi="Courier New" w:cs="Courier New" w:hint="default"/>
+      </w:rPr>
+    </w:lvl>
+    <w:lvl w:ilvl="5" w:tplc="080C0005" w:tentative="1">
+      <w:start w:val="1"/>
+      <w:numFmt w:val="bullet"/>
+      <w:lvlText w:val=""/>
+      <w:lvlJc w:val="left"/>
+      <w:pPr>
+        <w:ind w:left="4320" w:hanging="360"/>
+      </w:pPr>
+      <w:rPr>
+        <w:rFonts w:ascii="Wingdings" w:hAnsi="Wingdings" w:hint="default"/>
+      </w:rPr>
+    </w:lvl>
+    <w:lvl w:ilvl="6" w:tplc="080C0001" w:tentative="1">
+      <w:start w:val="1"/>
+      <w:numFmt w:val="bullet"/>
+      <w:lvlText w:val=""/>
+      <w:lvlJc w:val="left"/>
+      <w:pPr>
+        <w:ind w:left="5040" w:hanging="360"/>
+      </w:pPr>
+      <w:rPr>
+        <w:rFonts w:ascii="Symbol" w:hAnsi="Symbol" w:hint="default"/>
+      </w:rPr>
+    </w:lvl>
+    <w:lvl w:ilvl="7" w:tplc="080C0003" w:tentative="1">
+      <w:start w:val="1"/>
+      <w:numFmt w:val="bullet"/>
+      <w:lvlText w:val="o"/>
+      <w:lvlJc w:val="left"/>
+      <w:pPr>
+        <w:ind w:left="5760" w:hanging="360"/>
+      </w:pPr>
+      <w:rPr>
+        <w:rFonts w:ascii="Courier New" w:hAnsi="Courier New" w:cs="Courier New" w:hint="default"/>
+      </w:rPr>
+    </w:lvl>
+    <w:lvl w:ilvl="8" w:tplc="080C0005" w:tentative="1">
+      <w:start w:val="1"/>
+      <w:numFmt w:val="bullet"/>
+      <w:lvlText w:val=""/>
+      <w:lvlJc w:val="left"/>
+      <w:pPr>
+        <w:ind w:left="6480" w:hanging="360"/>
+      </w:pPr>
+      <w:rPr>
+        <w:rFonts w:ascii="Wingdings" w:hAnsi="Wingdings" w:hint="default"/>
+      </w:rPr>
+    </w:lvl>
+  </w:abstractNum>
+  <w:num w:numId="1">
+    <w:abstractNumId w:val="1"/>
+  </w:num>
+  <w:num w:numId="2">
+    <w:abstractNumId w:val="0"/>
+  </w:num>
+</w:numbering>
+</file>
+
 <file path=word/styles.xml><?xml version="1.0" encoding="utf-8"?>
-<w:styles xmlns:mc="http://schemas.openxmlformats.org/markup-compatibility/2006" xmlns:r="http://schemas.openxmlformats.org/officeDocument/2006/relationships" xmlns:w="http://schemas.openxmlformats.org/wordprocessingml/2006/main" xmlns:w14="http://schemas.microsoft.com/office/word/2010/wordml" xmlns:w15="http://schemas.microsoft.com/office/word/2012/wordml" xmlns:w16se="http://schemas.microsoft.com/office/word/2015/wordml/symex" mc:Ignorable="w14 w15 w16se">
+<w:styles xmlns:mc="http://schemas.openxmlformats.org/markup-compatibility/2006" xmlns:r="http://schemas.openxmlformats.org/officeDocument/2006/relationships" xmlns:w="http://schemas.openxmlformats.org/wordprocessingml/2006/main" xmlns:w14="http://schemas.microsoft.com/office/word/2010/wordml" xmlns:w15="http://schemas.microsoft.com/office/word/2012/wordml" xmlns:w16cid="http://schemas.microsoft.com/office/word/2016/wordml/cid" xmlns:w16se="http://schemas.microsoft.com/office/word/2015/wordml/symex" mc:Ignorable="w14 w15 w16se w16cid">
   <w:docDefaults>
     <w:rPrDefault>
       <w:rPr>
@@ -123,7 +1768,7 @@
       </w:pPr>
     </w:pPrDefault>
   </w:docDefaults>
-  <w:latentStyles w:defLockedState="0" w:defUIPriority="99" w:defSemiHidden="0" w:defUnhideWhenUsed="0" w:defQFormat="0" w:count="371">
+  <w:latentStyles w:defLockedState="0" w:defUIPriority="99" w:defSemiHidden="0" w:defUnhideWhenUsed="0" w:defQFormat="0" w:count="376">
     <w:lsdException w:name="Normal" w:uiPriority="0" w:qFormat="1"/>
     <w:lsdException w:name="heading 1" w:uiPriority="9" w:qFormat="1"/>
     <w:lsdException w:name="heading 2" w:semiHidden="1" w:uiPriority="9" w:unhideWhenUsed="1" w:qFormat="1"/>
@@ -229,7 +1874,6 @@
     <w:lsdException w:name="HTML Sample" w:semiHidden="1" w:unhideWhenUsed="1"/>
     <w:lsdException w:name="HTML Typewriter" w:semiHidden="1" w:unhideWhenUsed="1"/>
     <w:lsdException w:name="HTML Variable" w:semiHidden="1" w:unhideWhenUsed="1"/>
-    <w:lsdException w:name="Normal Table" w:semiHidden="1" w:unhideWhenUsed="1"/>
     <w:lsdException w:name="annotation subject" w:semiHidden="1" w:unhideWhenUsed="1"/>
     <w:lsdException w:name="No List" w:semiHidden="1" w:unhideWhenUsed="1"/>
     <w:lsdException w:name="Outline List 1" w:semiHidden="1" w:unhideWhenUsed="1"/>
@@ -272,11 +1916,8 @@
     <w:lsdException w:name="Table Contemporary" w:semiHidden="1" w:unhideWhenUsed="1"/>
     <w:lsdException w:name="Table Elegant" w:semiHidden="1" w:unhideWhenUsed="1"/>
     <w:lsdException w:name="Table Professional" w:semiHidden="1" w:unhideWhenUsed="1"/>
-    <w:lsdException w:name="Table Subtle 1" w:semiHidden="1" w:unhideWhenUsed="1"/>
     <w:lsdException w:name="Table Subtle 2" w:semiHidden="1" w:unhideWhenUsed="1"/>
     <w:lsdException w:name="Table Web 1" w:semiHidden="1" w:unhideWhenUsed="1"/>
-    <w:lsdException w:name="Table Web 2" w:semiHidden="1" w:unhideWhenUsed="1"/>
-    <w:lsdException w:name="Table Web 3" w:semiHidden="1" w:unhideWhenUsed="1"/>
     <w:lsdException w:name="Balloon Text" w:semiHidden="1" w:unhideWhenUsed="1"/>
     <w:lsdException w:name="Table Grid" w:uiPriority="39"/>
     <w:lsdException w:name="Table Theme" w:semiHidden="1" w:unhideWhenUsed="1"/>
@@ -495,6 +2136,11 @@
     <w:lsdException w:name="List Table 5 Dark Accent 6" w:uiPriority="50"/>
     <w:lsdException w:name="List Table 6 Colorful Accent 6" w:uiPriority="51"/>
     <w:lsdException w:name="List Table 7 Colorful Accent 6" w:uiPriority="52"/>
+    <w:lsdException w:name="Mention" w:semiHidden="1" w:unhideWhenUsed="1"/>
+    <w:lsdException w:name="Smart Hyperlink" w:semiHidden="1" w:unhideWhenUsed="1"/>
+    <w:lsdException w:name="Hashtag" w:semiHidden="1" w:unhideWhenUsed="1"/>
+    <w:lsdException w:name="Unresolved Mention" w:semiHidden="1" w:unhideWhenUsed="1"/>
+    <w:lsdException w:name="Smart Link" w:semiHidden="1" w:unhideWhenUsed="1"/>
   </w:latentStyles>
   <w:style w:type="paragraph" w:default="1" w:styleId="Normal">
     <w:name w:val="Normal"/>
@@ -530,6 +2176,59 @@
     <w:uiPriority w:val="99"/>
     <w:semiHidden/>
     <w:unhideWhenUsed/>
+  </w:style>
+  <w:style w:type="paragraph" w:styleId="Lgende">
+    <w:name w:val="caption"/>
+    <w:basedOn w:val="Normal"/>
+    <w:next w:val="Normal"/>
+    <w:uiPriority w:val="35"/>
+    <w:unhideWhenUsed/>
+    <w:qFormat/>
+    <w:rsid w:val="003433C9"/>
+    <w:pPr>
+      <w:spacing w:after="200" w:line="240" w:lineRule="auto"/>
+    </w:pPr>
+    <w:rPr>
+      <w:i/>
+      <w:iCs/>
+      <w:color w:val="44546A" w:themeColor="text2"/>
+      <w:sz w:val="18"/>
+      <w:szCs w:val="18"/>
+    </w:rPr>
+  </w:style>
+  <w:style w:type="paragraph" w:styleId="Paragraphedeliste">
+    <w:name w:val="List Paragraph"/>
+    <w:basedOn w:val="Normal"/>
+    <w:uiPriority w:val="34"/>
+    <w:qFormat/>
+    <w:rsid w:val="008139BE"/>
+    <w:pPr>
+      <w:ind w:left="720"/>
+      <w:contextualSpacing/>
+    </w:pPr>
+  </w:style>
+  <w:style w:type="character" w:styleId="Lienhypertexte">
+    <w:name w:val="Hyperlink"/>
+    <w:basedOn w:val="Policepardfaut"/>
+    <w:uiPriority w:val="99"/>
+    <w:unhideWhenUsed/>
+    <w:rsid w:val="008139BE"/>
+    <w:rPr>
+      <w:color w:val="0563C1" w:themeColor="hyperlink"/>
+      <w:u w:val="single"/>
+    </w:rPr>
+  </w:style>
+  <w:style w:type="character" w:styleId="Mentionnonrsolue">
+    <w:name w:val="Unresolved Mention"/>
+    <w:basedOn w:val="Policepardfaut"/>
+    <w:uiPriority w:val="99"/>
+    <w:semiHidden/>
+    <w:unhideWhenUsed/>
+    <w:rsid w:val="008139BE"/>
+    <w:rPr>
+      <w:color w:val="605E5C"/>
+      <w:shd w:val="clear" w:color="auto" w:fill="E1DFDD"/>
+    </w:rPr>
   </w:style>
 </w:styles>
 </file>

</xml_diff>